<commit_message>
Updated Arabic notes and documents Added : arabic-accounting/Arabic-firebird-gbak-codepage.docx set the language code page in Firebird Added : updated translations Added : export and import files to import in Arabic Set of Books
</commit_message>
<xml_diff>
--- a/accounting-other-languages/arabic-accounting/RTL-Arabic-Translations/arabic-osf-languages-translation-type-rest.docx
+++ b/accounting-other-languages/arabic-accounting/RTL-Arabic-Translations/arabic-osf-languages-translation-type-rest.docx
@@ -4143,8 +4143,8 @@
       <w:r>
         <w:t>Types table</w:t>
       </w:r>
+      <w:bookmarkEnd w:id="2"/>
       <w:bookmarkEnd w:id="0"/>
-      <w:bookmarkEnd w:id="2"/>
       <w:r>
         <w:t xml:space="preserve"> </w:t>
       </w:r>
@@ -4263,6 +4263,19 @@
     </w:p>
     <w:p>
       <w:pPr>
+        <w:pStyle w:val="ListParagraph"/>
+        <w:numPr>
+          <w:ilvl w:val="0"/>
+          <w:numId w:val="6"/>
+        </w:numPr>
+      </w:pPr>
+      <w:r>
+        <w:lastRenderedPageBreak/>
+        <w:t xml:space="preserve">Setup -&gt; Access control </w:t>
+      </w:r>
+    </w:p>
+    <w:p>
+      <w:pPr>
         <w:pStyle w:val="Quote"/>
         <w:rPr>
           <w:rStyle w:val="IntenseEmphasis"/>
@@ -4272,7 +4285,6 @@
         <w:rPr>
           <w:rStyle w:val="IntenseEmphasis"/>
         </w:rPr>
-        <w:lastRenderedPageBreak/>
         <w:t>Dynamic SQL Error</w:t>
       </w:r>
     </w:p>
@@ -5095,6 +5107,7 @@
           </w:tcPr>
           <w:p>
             <w:r>
+              <w:lastRenderedPageBreak/>
               <w:t>Subsidiary Ledger</w:t>
             </w:r>
           </w:p>
@@ -5142,7 +5155,6 @@
     </w:tbl>
     <w:p>
       <w:r>
-        <w:lastRenderedPageBreak/>
         <w:pict w14:anchorId="4891126A">
           <v:rect id="_x0000_i1028" style="width:0;height:1.5pt" o:hralign="center" o:hrstd="t" o:hr="t" fillcolor="#a0a0a0" stroked="f"/>
         </w:pict>
@@ -5548,6 +5560,7 @@
           <w:b/>
           <w:bCs/>
         </w:rPr>
+        <w:lastRenderedPageBreak/>
         <w:t>Tax Account (VAT/GST/Sales Tax)</w:t>
       </w:r>
     </w:p>
@@ -5846,7 +5859,6 @@
           <w:b/>
           <w:bCs/>
         </w:rPr>
-        <w:lastRenderedPageBreak/>
         <w:t>Explanation</w:t>
       </w:r>
       <w:r>
@@ -6497,6 +6509,7 @@
           <w:b/>
           <w:bCs/>
         </w:rPr>
+        <w:lastRenderedPageBreak/>
         <w:t>GST</w:t>
       </w:r>
       <w:r>
@@ -6533,7 +6546,6 @@
           <w:b/>
           <w:bCs/>
         </w:rPr>
-        <w:lastRenderedPageBreak/>
         <w:t>VAT</w:t>
       </w:r>
       <w:r>
@@ -7074,6 +7086,7 @@
     </w:p>
     <w:p>
       <w:r>
+        <w:lastRenderedPageBreak/>
         <w:pict w14:anchorId="35BFA95C">
           <v:rect id="_x0000_i1035" style="width:0;height:1.5pt" o:hralign="center" o:hrstd="t" o:hr="t" fillcolor="#a0a0a0" stroked="f"/>
         </w:pict>
@@ -7106,7 +7119,6 @@
           <w:b/>
           <w:bCs/>
         </w:rPr>
-        <w:lastRenderedPageBreak/>
         <w:t>Jordan</w:t>
       </w:r>
       <w:r>
@@ -7651,6 +7663,7 @@
           <w:b/>
           <w:bCs/>
         </w:rPr>
+        <w:lastRenderedPageBreak/>
         <w:t>GST</w:t>
       </w:r>
       <w:r>
@@ -7665,7 +7678,6 @@
         </w:numPr>
       </w:pPr>
       <w:r>
-        <w:lastRenderedPageBreak/>
         <w:t>VAT rates and implementation timelines vary by country, with some countries (e.g., Libya, Iraq, Kuwait) yet to implement VAT.</w:t>
       </w:r>
     </w:p>
@@ -8115,6 +8127,7 @@
     </w:p>
     <w:p>
       <w:r>
+        <w:lastRenderedPageBreak/>
         <w:t>Explanation: A document issued by a buyer to a seller, formally requesting the supply of specified goods or services.</w:t>
       </w:r>
     </w:p>
@@ -8125,7 +8138,6 @@
       <w:bookmarkStart w:id="34" w:name="_Toc192941890"/>
       <w:bookmarkStart w:id="35" w:name="_Toc192957188"/>
       <w:r>
-        <w:lastRenderedPageBreak/>
         <w:t>Adjustment</w:t>
       </w:r>
       <w:bookmarkEnd w:id="34"/>
@@ -9050,6 +9062,7 @@
           </w:tcPr>
           <w:p>
             <w:r>
+              <w:lastRenderedPageBreak/>
               <w:t>Remittance</w:t>
             </w:r>
           </w:p>
@@ -9235,7 +9248,6 @@
           <w:b/>
           <w:bCs/>
         </w:rPr>
-        <w:lastRenderedPageBreak/>
         <w:t>Notes</w:t>
       </w:r>
       <w:r>
@@ -9920,6 +9932,7 @@
           </w:tcPr>
           <w:p>
             <w:r>
+              <w:lastRenderedPageBreak/>
               <w:t>Chart of Accounts</w:t>
             </w:r>
           </w:p>
@@ -10058,7 +10071,6 @@
       <w:bookmarkStart w:id="46" w:name="_Toc192941896"/>
       <w:bookmarkStart w:id="47" w:name="_Toc192957194"/>
       <w:r>
-        <w:lastRenderedPageBreak/>
         <w:t>Account group1</w:t>
       </w:r>
       <w:bookmarkEnd w:id="46"/>
@@ -10746,6 +10758,7 @@
     </w:p>
     <w:p>
       <w:r>
+        <w:lastRenderedPageBreak/>
         <w:t xml:space="preserve">A secondary classification or grouping of </w:t>
       </w:r>
       <w:r>
@@ -10840,7 +10853,6 @@
       <w:bookmarkStart w:id="60" w:name="_Toc192941903"/>
       <w:bookmarkStart w:id="61" w:name="_Toc192957201"/>
       <w:r>
-        <w:lastRenderedPageBreak/>
         <w:t>Stock group2</w:t>
       </w:r>
       <w:bookmarkEnd w:id="60"/>
@@ -11373,6 +11385,7 @@
       <w:bookmarkStart w:id="76" w:name="_Toc192941911"/>
       <w:bookmarkStart w:id="77" w:name="_Toc192957209"/>
       <w:r>
+        <w:lastRenderedPageBreak/>
         <w:t>Languages</w:t>
       </w:r>
       <w:bookmarkEnd w:id="76"/>
@@ -11434,7 +11447,6 @@
     </w:p>
     <w:p>
       <w:r>
-        <w:lastRenderedPageBreak/>
         <w:t xml:space="preserve">Classic, Brilliant, Pastel, </w:t>
       </w:r>
       <w:proofErr w:type="spellStart"/>
@@ -11918,6 +11930,7 @@
     </w:p>
     <w:p>
       <w:r>
+        <w:lastRenderedPageBreak/>
         <w:t>A receipt or slip printed at a cash register (till).</w:t>
       </w:r>
     </w:p>
@@ -12014,7 +12027,6 @@
       <w:bookmarkStart w:id="96" w:name="_Toc192941921"/>
       <w:bookmarkStart w:id="97" w:name="_Toc192957219"/>
       <w:r>
-        <w:lastRenderedPageBreak/>
         <w:t>Types (TurboCASH3 Report writer)</w:t>
       </w:r>
       <w:bookmarkEnd w:id="96"/>
@@ -12512,6 +12524,7 @@
     </w:p>
     <w:p>
       <w:r>
+        <w:lastRenderedPageBreak/>
         <w:t xml:space="preserve">An </w:t>
       </w:r>
       <w:r>
@@ -12558,7 +12571,6 @@
           <w:b/>
           <w:bCs/>
         </w:rPr>
-        <w:lastRenderedPageBreak/>
         <w:t>"</w:t>
       </w:r>
       <w:proofErr w:type="spellStart"/>

</xml_diff>